<commit_message>
updated relations non rec and rec
</commit_message>
<xml_diff>
--- a/Documents/Writeup/DataMining-Project-Report.docx
+++ b/Documents/Writeup/DataMining-Project-Report.docx
@@ -19,112 +19,593 @@
         <w:t>Abstract</w:t>
       </w:r>
     </w:p>
-    <w:p/>
-    <w:p>
-      <w:pPr>
-        <w:pStyle w:val="Subtitle"/>
-      </w:pPr>
-      <w:r>
-        <w:t>Keywords: Opinion Spam, Fraud, Review</w:t>
-      </w:r>
-    </w:p>
-    <w:p>
-      <w:pPr>
-        <w:pStyle w:val="Heading2"/>
-      </w:pPr>
-    </w:p>
-    <w:p>
-      <w:pPr>
-        <w:pStyle w:val="Heading2"/>
-      </w:pPr>
-      <w:r>
-        <w:t>Introduction</w:t>
-      </w:r>
-    </w:p>
-    <w:p/>
-    <w:p>
-      <w:pPr>
-        <w:pStyle w:val="Heading2"/>
-      </w:pPr>
-      <w:r>
-        <w:t>Prior Work</w:t>
-      </w:r>
-    </w:p>
-    <w:p/>
-    <w:p>
-      <w:pPr>
-        <w:pStyle w:val="Heading2"/>
-      </w:pPr>
-      <w:r>
-        <w:t>Our Contributions</w:t>
-      </w:r>
-    </w:p>
-    <w:p/>
-    <w:p>
-      <w:pPr>
-        <w:pStyle w:val="Heading2"/>
-      </w:pPr>
-      <w:r>
-        <w:t>Model</w:t>
-      </w:r>
-    </w:p>
-    <w:p/>
-    <w:p>
-      <w:pPr>
-        <w:pStyle w:val="Heading2"/>
-      </w:pPr>
-      <w:r>
-        <w:t>Results</w:t>
-      </w:r>
-    </w:p>
-    <w:p/>
-    <w:p>
-      <w:pPr>
-        <w:pStyle w:val="Heading2"/>
-      </w:pPr>
-      <w:r>
-        <w:t>References</w:t>
-      </w:r>
-    </w:p>
-    <w:p>
-      <w:r>
-        <w:t xml:space="preserve">[1] Mukherjee, A., Liu, B., Wang, J., Glance, N. and Jindal, N. 2011. Detecting group review spam. In </w:t>
-      </w:r>
-      <w:r>
-        <w:rPr>
+    <w:p>
+      <w:pPr>
+        <w:autoSpaceDE w:val="0"/>
+        <w:autoSpaceDN w:val="0"/>
+        <w:adjustRightInd w:val="0"/>
+        <w:spacing w:after="0" w:line="240" w:lineRule="auto"/>
+        <w:rPr>
+          <w:rFonts w:ascii="Calibri" w:hAnsi="Calibri" w:cs="Calibri"/>
+          <w:color w:val="000000"/>
+          <w:sz w:val="24"/>
+          <w:szCs w:val="24"/>
+        </w:rPr>
+      </w:pPr>
+    </w:p>
+    <w:p>
+      <w:pPr>
+        <w:jc w:val="both"/>
+        <w:rPr>
+          <w:rFonts w:asciiTheme="minorHAnsi" w:hAnsiTheme="minorHAnsi" w:cs="Times New Roman"/>
+          <w:color w:val="000000"/>
+        </w:rPr>
+      </w:pPr>
+      <w:r>
+        <w:rPr>
+          <w:rFonts w:asciiTheme="minorHAnsi" w:hAnsiTheme="minorHAnsi" w:cs="Times New Roman"/>
+          <w:color w:val="000000"/>
+        </w:rPr>
+        <w:t xml:space="preserve">Online </w:t>
+      </w:r>
+      <w:r>
+        <w:rPr>
+          <w:rFonts w:asciiTheme="minorHAnsi" w:hAnsiTheme="minorHAnsi" w:cs="Times New Roman"/>
+          <w:color w:val="000000"/>
+        </w:rPr>
+        <w:t xml:space="preserve">Reviews </w:t>
+      </w:r>
+      <w:r>
+        <w:rPr>
+          <w:rFonts w:asciiTheme="minorHAnsi" w:hAnsiTheme="minorHAnsi" w:cs="Times New Roman"/>
+          <w:color w:val="000000"/>
+        </w:rPr>
+        <w:t>on</w:t>
+      </w:r>
+      <w:r>
+        <w:rPr>
+          <w:rFonts w:asciiTheme="minorHAnsi" w:hAnsiTheme="minorHAnsi" w:cs="Times New Roman"/>
+          <w:color w:val="000000"/>
+        </w:rPr>
+        <w:t xml:space="preserve"> products</w:t>
+      </w:r>
+      <w:r>
+        <w:rPr>
+          <w:rFonts w:asciiTheme="minorHAnsi" w:hAnsiTheme="minorHAnsi" w:cs="Times New Roman"/>
+          <w:color w:val="000000"/>
+        </w:rPr>
+        <w:t xml:space="preserve"> (services)</w:t>
+      </w:r>
+      <w:r>
+        <w:rPr>
+          <w:rFonts w:asciiTheme="minorHAnsi" w:hAnsiTheme="minorHAnsi" w:cs="Times New Roman"/>
+          <w:color w:val="000000"/>
+        </w:rPr>
+        <w:t xml:space="preserve"> </w:t>
+      </w:r>
+      <w:r>
+        <w:rPr>
+          <w:rFonts w:asciiTheme="minorHAnsi" w:hAnsiTheme="minorHAnsi" w:cs="Times New Roman"/>
+          <w:color w:val="000000"/>
+        </w:rPr>
+        <w:t>plays an influential role on the prospective customer decision on purchasing (availing) the product (service)</w:t>
+      </w:r>
+      <w:r>
+        <w:rPr>
+          <w:rFonts w:asciiTheme="minorHAnsi" w:hAnsiTheme="minorHAnsi" w:cs="Times New Roman"/>
+          <w:color w:val="000000"/>
+        </w:rPr>
+        <w:t xml:space="preserve">. </w:t>
+      </w:r>
+      <w:r>
+        <w:rPr>
+          <w:rFonts w:asciiTheme="minorHAnsi" w:hAnsiTheme="minorHAnsi" w:cs="Times New Roman"/>
+          <w:color w:val="000000"/>
+        </w:rPr>
+        <w:t>This decides the fate of the product (services). Due to this there is need for an automated system to identify and curb such instances. However, it</w:t>
+      </w:r>
+      <w:r>
+        <w:rPr>
+          <w:rFonts w:asciiTheme="minorHAnsi" w:hAnsiTheme="minorHAnsi" w:cs="Times New Roman"/>
+          <w:color w:val="000000"/>
+        </w:rPr>
+        <w:t xml:space="preserve"> is a challenge for </w:t>
+      </w:r>
+      <w:r>
+        <w:rPr>
+          <w:rFonts w:asciiTheme="minorHAnsi" w:hAnsiTheme="minorHAnsi" w:cs="Times New Roman"/>
+          <w:color w:val="000000"/>
+        </w:rPr>
+        <w:t>such</w:t>
+      </w:r>
+      <w:r>
+        <w:rPr>
+          <w:rFonts w:asciiTheme="minorHAnsi" w:hAnsiTheme="minorHAnsi" w:cs="Times New Roman"/>
+          <w:color w:val="000000"/>
+        </w:rPr>
+        <w:t xml:space="preserve"> machines to identify fake reviews. </w:t>
+      </w:r>
+      <w:r>
+        <w:rPr>
+          <w:rFonts w:asciiTheme="minorHAnsi" w:hAnsiTheme="minorHAnsi" w:cs="Times New Roman"/>
+          <w:color w:val="000000"/>
+        </w:rPr>
+        <w:t>There are s</w:t>
+      </w:r>
+      <w:r>
+        <w:rPr>
+          <w:rFonts w:asciiTheme="minorHAnsi" w:hAnsiTheme="minorHAnsi" w:cs="Times New Roman"/>
+          <w:color w:val="000000"/>
+        </w:rPr>
+        <w:t xml:space="preserve">everal techniques </w:t>
+      </w:r>
+      <w:r>
+        <w:rPr>
+          <w:rFonts w:asciiTheme="minorHAnsi" w:hAnsiTheme="minorHAnsi" w:cs="Times New Roman"/>
+          <w:color w:val="000000"/>
+        </w:rPr>
+        <w:t xml:space="preserve">proposed and </w:t>
+      </w:r>
+      <w:r>
+        <w:rPr>
+          <w:rFonts w:asciiTheme="minorHAnsi" w:hAnsiTheme="minorHAnsi" w:cs="Times New Roman"/>
+          <w:color w:val="000000"/>
+        </w:rPr>
+        <w:t>developed to identify such reviews and spammer groups. One such technique is the FraudEagle framework that exploits network effects a</w:t>
+      </w:r>
+      <w:r>
+        <w:rPr>
+          <w:rFonts w:asciiTheme="minorHAnsi" w:hAnsiTheme="minorHAnsi" w:cs="Times New Roman"/>
+          <w:color w:val="000000"/>
+        </w:rPr>
+        <w:t xml:space="preserve">mong reviewers and products for </w:t>
+      </w:r>
+      <w:r>
+        <w:rPr>
+          <w:rFonts w:asciiTheme="minorHAnsi" w:hAnsiTheme="minorHAnsi" w:cs="Times New Roman"/>
+          <w:color w:val="000000"/>
+        </w:rPr>
+        <w:t xml:space="preserve">fraud detection. </w:t>
+      </w:r>
+      <w:r>
+        <w:rPr>
+          <w:rFonts w:asciiTheme="minorHAnsi" w:hAnsiTheme="minorHAnsi" w:cs="Times New Roman"/>
+          <w:color w:val="000000"/>
+        </w:rPr>
+        <w:t>In our work, w</w:t>
+      </w:r>
+      <w:r>
+        <w:rPr>
+          <w:rFonts w:asciiTheme="minorHAnsi" w:hAnsiTheme="minorHAnsi" w:cs="Times New Roman"/>
+          <w:color w:val="000000"/>
+        </w:rPr>
+        <w:t>e</w:t>
+      </w:r>
+      <w:r>
+        <w:rPr>
+          <w:rFonts w:asciiTheme="minorHAnsi" w:hAnsiTheme="minorHAnsi" w:cs="Times New Roman"/>
+          <w:color w:val="000000"/>
+        </w:rPr>
+        <w:t xml:space="preserve"> </w:t>
+      </w:r>
+      <w:r>
+        <w:rPr>
+          <w:rFonts w:asciiTheme="minorHAnsi" w:hAnsiTheme="minorHAnsi" w:cs="Times New Roman"/>
+          <w:color w:val="000000"/>
+        </w:rPr>
+        <w:t>have extended this technique</w:t>
+      </w:r>
+      <w:r>
+        <w:rPr>
+          <w:rFonts w:asciiTheme="minorHAnsi" w:hAnsiTheme="minorHAnsi" w:cs="Times New Roman"/>
+          <w:color w:val="000000"/>
+        </w:rPr>
+        <w:t xml:space="preserve"> by adding new attributes to the review network such as </w:t>
+      </w:r>
+      <w:r>
+        <w:rPr>
+          <w:rFonts w:asciiTheme="minorHAnsi" w:hAnsiTheme="minorHAnsi" w:cs="Times New Roman"/>
           <w:i/>
           <w:iCs/>
-        </w:rPr>
-        <w:t xml:space="preserve">WWW. </w:t>
-      </w:r>
-    </w:p>
-    <w:p>
-      <w:r>
-        <w:t xml:space="preserve">[2] Akoglu, L., Chandy, R. and Faloutsos, Christos. 2013. Opinion fraud detection in online reviews by network effects. In </w:t>
-      </w:r>
-      <w:r>
-        <w:rPr>
+          <w:color w:val="000000"/>
+        </w:rPr>
+        <w:t>helpfulness</w:t>
+      </w:r>
+      <w:r>
+        <w:rPr>
+          <w:rFonts w:asciiTheme="minorHAnsi" w:hAnsiTheme="minorHAnsi" w:cs="Times New Roman"/>
+          <w:color w:val="000000"/>
+        </w:rPr>
+        <w:t xml:space="preserve">, </w:t>
+      </w:r>
+      <w:r>
+        <w:rPr>
+          <w:rFonts w:asciiTheme="minorHAnsi" w:hAnsiTheme="minorHAnsi" w:cs="Times New Roman"/>
           <w:i/>
           <w:iCs/>
+          <w:color w:val="000000"/>
+        </w:rPr>
+        <w:t xml:space="preserve">verified purchase </w:t>
+      </w:r>
+      <w:r>
+        <w:rPr>
+          <w:rFonts w:asciiTheme="minorHAnsi" w:hAnsiTheme="minorHAnsi" w:cs="Times New Roman"/>
+          <w:color w:val="000000"/>
+        </w:rPr>
+        <w:t xml:space="preserve">and </w:t>
+      </w:r>
+      <w:r>
+        <w:rPr>
+          <w:rFonts w:asciiTheme="minorHAnsi" w:hAnsiTheme="minorHAnsi" w:cs="Times New Roman"/>
+          <w:i/>
+          <w:iCs/>
+          <w:color w:val="000000"/>
+        </w:rPr>
+        <w:t xml:space="preserve">duplicates in reviews </w:t>
+      </w:r>
+      <w:r>
+        <w:rPr>
+          <w:rFonts w:asciiTheme="minorHAnsi" w:hAnsiTheme="minorHAnsi" w:cs="Times New Roman"/>
+          <w:color w:val="000000"/>
+        </w:rPr>
+        <w:t>for improved opinion spam detection</w:t>
+      </w:r>
+      <w:r>
+        <w:rPr>
+          <w:rFonts w:asciiTheme="minorHAnsi" w:hAnsiTheme="minorHAnsi" w:cs="Times New Roman"/>
+          <w:color w:val="000000"/>
+        </w:rPr>
+        <w:t xml:space="preserve"> which will discussed </w:t>
+      </w:r>
+      <w:r>
+        <w:rPr>
+          <w:rFonts w:asciiTheme="minorHAnsi" w:hAnsiTheme="minorHAnsi" w:cs="Times New Roman"/>
+          <w:color w:val="000000"/>
+        </w:rPr>
+        <w:t>thoroughly</w:t>
+      </w:r>
+      <w:r>
+        <w:rPr>
+          <w:rFonts w:asciiTheme="minorHAnsi" w:hAnsiTheme="minorHAnsi" w:cs="Times New Roman"/>
+          <w:color w:val="000000"/>
+        </w:rPr>
+        <w:t xml:space="preserve"> in the </w:t>
+      </w:r>
+      <w:r>
+        <w:rPr>
+          <w:rFonts w:asciiTheme="minorHAnsi" w:hAnsiTheme="minorHAnsi" w:cs="Times New Roman"/>
+          <w:color w:val="000000"/>
+        </w:rPr>
+        <w:t>further</w:t>
+      </w:r>
+      <w:r>
+        <w:rPr>
+          <w:rFonts w:asciiTheme="minorHAnsi" w:hAnsiTheme="minorHAnsi" w:cs="Times New Roman"/>
+          <w:color w:val="000000"/>
+        </w:rPr>
+        <w:t xml:space="preserve"> section.</w:t>
+      </w:r>
+    </w:p>
+    <w:p/>
+    <w:p>
+      <w:pPr>
+        <w:pStyle w:val="Subtitle"/>
+      </w:pPr>
+      <w:r>
+        <w:t>Keywords: Opinion Spam, Fraud, Review</w:t>
+      </w:r>
+    </w:p>
+    <w:p>
+      <w:pPr>
+        <w:pStyle w:val="Heading2"/>
+      </w:pPr>
+    </w:p>
+    <w:p>
+      <w:pPr>
+        <w:pStyle w:val="Heading2"/>
+      </w:pPr>
+      <w:r>
+        <w:t>Introduction</w:t>
+      </w:r>
+    </w:p>
+    <w:p>
+      <w:pPr>
+        <w:pStyle w:val="Heading3"/>
+      </w:pPr>
+      <w:r>
+        <w:t>Motivation</w:t>
+      </w:r>
+    </w:p>
+    <w:p>
+      <w:r>
+        <w:t xml:space="preserve">Detecting spam in online reviews is a difficult task, however there are many novel techniques which solved this problem </w:t>
+      </w:r>
+      <w:r>
+        <w:t>using various techniques like [5</w:t>
+      </w:r>
+      <w:r>
+        <w:t>] exploited the review te</w:t>
+      </w:r>
+      <w:r>
+        <w:t>xt duplicates in the reviews, [4</w:t>
+      </w:r>
+      <w:r>
+        <w:t xml:space="preserve">] </w:t>
+      </w:r>
+      <w:r>
+        <w:t xml:space="preserve">used </w:t>
+      </w:r>
+      <w:r>
+        <w:t xml:space="preserve">burstiness in the reviews </w:t>
+      </w:r>
+    </w:p>
+    <w:p/>
+    <w:p>
+      <w:pPr>
+        <w:pStyle w:val="Heading2"/>
+      </w:pPr>
+      <w:r>
+        <w:t>Prior Work</w:t>
+      </w:r>
+    </w:p>
+    <w:p/>
+    <w:p>
+      <w:pPr>
+        <w:pStyle w:val="Heading2"/>
+      </w:pPr>
+      <w:r>
+        <w:t>Our Contributions</w:t>
+      </w:r>
+    </w:p>
+    <w:p/>
+    <w:p>
+      <w:pPr>
+        <w:pStyle w:val="Heading2"/>
+      </w:pPr>
+      <w:r>
+        <w:t>Model</w:t>
+      </w:r>
+    </w:p>
+    <w:p/>
+    <w:p>
+      <w:pPr>
+        <w:pStyle w:val="Heading2"/>
+      </w:pPr>
+      <w:r>
+        <w:t>Results</w:t>
+      </w:r>
+    </w:p>
+    <w:p/>
+    <w:p>
+      <w:pPr>
+        <w:pStyle w:val="Heading2"/>
+      </w:pPr>
+      <w:r>
+        <w:t>References</w:t>
+      </w:r>
+    </w:p>
+    <w:p>
+      <w:pPr>
+        <w:jc w:val="both"/>
+      </w:pPr>
+      <w:r>
+        <w:t xml:space="preserve">[1] Mukherjee, A., Liu, B., Wang, J., Glance, N. and Jindal, N. 2011. Detecting group review spam. In </w:t>
+      </w:r>
+      <w:r>
+        <w:rPr>
+          <w:i/>
+          <w:iCs/>
+        </w:rPr>
+        <w:t xml:space="preserve">WWW. </w:t>
+      </w:r>
+    </w:p>
+    <w:p>
+      <w:pPr>
+        <w:jc w:val="both"/>
+      </w:pPr>
+      <w:r>
+        <w:t xml:space="preserve">[2] Akoglu, L., Chandy, R. and Faloutsos, Christos. 2013. Opinion fraud detection in online reviews by network effects. In </w:t>
+      </w:r>
+      <w:r>
+        <w:rPr>
+          <w:i/>
+          <w:iCs/>
         </w:rPr>
         <w:t xml:space="preserve">ICWSM </w:t>
       </w:r>
     </w:p>
     <w:p>
-      <w:r>
-        <w:t>[3] Wang, G., Xie, S., Liu, B. and Yu, P. S. 2011. R</w:t>
+      <w:pPr>
+        <w:jc w:val="both"/>
+        <w:rPr>
+          <w:i/>
+          <w:iCs/>
+        </w:rPr>
+      </w:pPr>
+      <w:r>
+        <w:t xml:space="preserve">[3] Wang, G., Xie, S., Liu, B. and Yu, P. S. 2011. Review graph based online store review spammer detection. In </w:t>
+      </w:r>
+      <w:r>
+        <w:rPr>
+          <w:i/>
+          <w:iCs/>
+        </w:rPr>
+        <w:t>ICDM, 1242–1247.</w:t>
+      </w:r>
+    </w:p>
+    <w:p>
+      <w:pPr>
+        <w:pStyle w:val="Default"/>
+        <w:spacing w:after="120"/>
+        <w:jc w:val="both"/>
+        <w:rPr>
+          <w:iCs/>
+        </w:rPr>
+      </w:pPr>
+      <w:r>
+        <w:rPr>
+          <w:iCs/>
+        </w:rPr>
+        <w:lastRenderedPageBreak/>
+        <w:t xml:space="preserve">[4] </w:t>
+      </w:r>
+      <w:proofErr w:type="spellStart"/>
+      <w:r>
+        <w:rPr>
+          <w:rFonts w:ascii="Times New Roman" w:hAnsi="Times New Roman" w:cstheme="minorBidi"/>
+          <w:color w:val="auto"/>
+          <w:sz w:val="22"/>
+          <w:szCs w:val="22"/>
+        </w:rPr>
+        <w:t>Geli</w:t>
+      </w:r>
+      <w:proofErr w:type="spellEnd"/>
+      <w:r>
+        <w:rPr>
+          <w:rFonts w:ascii="Times New Roman" w:hAnsi="Times New Roman" w:cstheme="minorBidi"/>
+          <w:color w:val="auto"/>
+          <w:sz w:val="22"/>
+          <w:szCs w:val="22"/>
+        </w:rPr>
+        <w:t xml:space="preserve"> </w:t>
+      </w:r>
+      <w:proofErr w:type="spellStart"/>
+      <w:r>
+        <w:rPr>
+          <w:rFonts w:ascii="Times New Roman" w:hAnsi="Times New Roman" w:cstheme="minorBidi"/>
+          <w:color w:val="auto"/>
+          <w:sz w:val="22"/>
+          <w:szCs w:val="22"/>
+        </w:rPr>
+        <w:t>Fei</w:t>
+      </w:r>
+      <w:proofErr w:type="spellEnd"/>
+      <w:r>
+        <w:rPr>
+          <w:rFonts w:ascii="Times New Roman" w:hAnsi="Times New Roman" w:cstheme="minorBidi"/>
+          <w:color w:val="auto"/>
+          <w:sz w:val="22"/>
+          <w:szCs w:val="22"/>
+        </w:rPr>
+        <w:t xml:space="preserve">, Arjun Mukherjee, Bing Liu, </w:t>
+      </w:r>
+      <w:proofErr w:type="spellStart"/>
+      <w:r>
+        <w:rPr>
+          <w:rFonts w:ascii="Times New Roman" w:hAnsi="Times New Roman" w:cstheme="minorBidi"/>
+          <w:color w:val="auto"/>
+          <w:sz w:val="22"/>
+          <w:szCs w:val="22"/>
+        </w:rPr>
+        <w:t>Meichun</w:t>
+      </w:r>
+      <w:proofErr w:type="spellEnd"/>
+      <w:r>
+        <w:rPr>
+          <w:rFonts w:ascii="Times New Roman" w:hAnsi="Times New Roman" w:cstheme="minorBidi"/>
+          <w:color w:val="auto"/>
+          <w:sz w:val="22"/>
+          <w:szCs w:val="22"/>
+        </w:rPr>
+        <w:t xml:space="preserve"> Hsu, </w:t>
+      </w:r>
+      <w:proofErr w:type="spellStart"/>
+      <w:r>
+        <w:rPr>
+          <w:rFonts w:ascii="Times New Roman" w:hAnsi="Times New Roman" w:cstheme="minorBidi"/>
+          <w:color w:val="auto"/>
+          <w:sz w:val="22"/>
+          <w:szCs w:val="22"/>
+        </w:rPr>
+        <w:t>Malu</w:t>
+      </w:r>
+      <w:proofErr w:type="spellEnd"/>
+      <w:r>
+        <w:rPr>
+          <w:rFonts w:ascii="Times New Roman" w:hAnsi="Times New Roman" w:cstheme="minorBidi"/>
+          <w:color w:val="auto"/>
+          <w:sz w:val="22"/>
+          <w:szCs w:val="22"/>
+        </w:rPr>
+        <w:t xml:space="preserve"> Castellanos, and </w:t>
+      </w:r>
+      <w:proofErr w:type="spellStart"/>
+      <w:r>
+        <w:rPr>
+          <w:rFonts w:ascii="Times New Roman" w:hAnsi="Times New Roman" w:cstheme="minorBidi"/>
+          <w:color w:val="auto"/>
+          <w:sz w:val="22"/>
+          <w:szCs w:val="22"/>
+        </w:rPr>
+        <w:t>Riddhiman</w:t>
+      </w:r>
+      <w:proofErr w:type="spellEnd"/>
+      <w:r>
+        <w:rPr>
+          <w:rFonts w:ascii="Times New Roman" w:hAnsi="Times New Roman" w:cstheme="minorBidi"/>
+          <w:color w:val="auto"/>
+          <w:sz w:val="22"/>
+          <w:szCs w:val="22"/>
+        </w:rPr>
+        <w:t xml:space="preserve"> Ghosh. Exploiting Burstiness in Reviews for Review Spammer Detection. In </w:t>
+      </w:r>
+      <w:r>
+        <w:rPr>
+          <w:rFonts w:ascii="Times New Roman" w:hAnsi="Times New Roman" w:cstheme="minorBidi"/>
+          <w:i/>
+          <w:color w:val="auto"/>
+          <w:sz w:val="22"/>
+          <w:szCs w:val="22"/>
+        </w:rPr>
+        <w:t>ICWSM. 2013</w:t>
+      </w:r>
+      <w:r>
+        <w:rPr>
+          <w:color w:val="222222"/>
+          <w:sz w:val="22"/>
+          <w:szCs w:val="22"/>
+          <w:shd w:val="clear" w:color="auto" w:fill="FFFFFF"/>
+        </w:rPr>
+        <w:t>.</w:t>
+      </w:r>
+    </w:p>
+    <w:p>
+      <w:pPr>
+        <w:jc w:val="both"/>
+        <w:rPr>
+          <w:iCs/>
+        </w:rPr>
+      </w:pPr>
+    </w:p>
+    <w:p>
+      <w:pPr>
+        <w:jc w:val="both"/>
+      </w:pPr>
+      <w:r>
+        <w:rPr>
+          <w:iCs/>
+        </w:rPr>
+        <w:t xml:space="preserve">[5] </w:t>
+      </w:r>
+      <w:r>
+        <w:t>Jindal, Nitin, and Bing Liu. "Review spam detection."</w:t>
       </w:r>
       <w:bookmarkStart w:id="0" w:name="_GoBack"/>
       <w:bookmarkEnd w:id="0"/>
       <w:r>
-        <w:t xml:space="preserve">eview graph based online store review spammer detection. In </w:t>
+        <w:t> </w:t>
+      </w:r>
+      <w:r>
+        <w:t xml:space="preserve">Proceedings of the 16th international conference on World Wide Web. </w:t>
       </w:r>
       <w:r>
         <w:rPr>
           <w:i/>
-          <w:iCs/>
-        </w:rPr>
-        <w:t>ICDM, 1242–1247.</w:t>
+        </w:rPr>
+        <w:t>ACM, 2007</w:t>
+      </w:r>
+      <w:r>
+        <w:t>.</w:t>
       </w:r>
     </w:p>
     <w:p/>
@@ -768,6 +1249,28 @@
       <w:szCs w:val="26"/>
     </w:rPr>
   </w:style>
+  <w:style w:type="paragraph" w:styleId="Heading3">
+    <w:name w:val="heading 3"/>
+    <w:basedOn w:val="Normal"/>
+    <w:next w:val="Normal"/>
+    <w:link w:val="Heading3Char"/>
+    <w:uiPriority w:val="9"/>
+    <w:unhideWhenUsed/>
+    <w:qFormat/>
+    <w:rsid w:val="00536263"/>
+    <w:pPr>
+      <w:keepNext/>
+      <w:keepLines/>
+      <w:spacing w:before="40" w:after="0"/>
+      <w:outlineLvl w:val="2"/>
+    </w:pPr>
+    <w:rPr>
+      <w:rFonts w:asciiTheme="majorHAnsi" w:eastAsiaTheme="majorEastAsia" w:hAnsiTheme="majorHAnsi" w:cstheme="majorBidi"/>
+      <w:color w:val="1F4D78" w:themeColor="accent1" w:themeShade="7F"/>
+      <w:sz w:val="24"/>
+      <w:szCs w:val="24"/>
+    </w:rPr>
+  </w:style>
   <w:style w:type="character" w:default="1" w:styleId="DefaultParagraphFont">
     <w:name w:val="Default Paragraph Font"/>
     <w:uiPriority w:val="1"/>
@@ -878,6 +1381,24 @@
       <w:sz w:val="24"/>
       <w:szCs w:val="24"/>
     </w:rPr>
+  </w:style>
+  <w:style w:type="character" w:customStyle="1" w:styleId="Heading3Char">
+    <w:name w:val="Heading 3 Char"/>
+    <w:basedOn w:val="DefaultParagraphFont"/>
+    <w:link w:val="Heading3"/>
+    <w:uiPriority w:val="9"/>
+    <w:rsid w:val="00536263"/>
+    <w:rPr>
+      <w:rFonts w:asciiTheme="majorHAnsi" w:eastAsiaTheme="majorEastAsia" w:hAnsiTheme="majorHAnsi" w:cstheme="majorBidi"/>
+      <w:color w:val="1F4D78" w:themeColor="accent1" w:themeShade="7F"/>
+      <w:sz w:val="24"/>
+      <w:szCs w:val="24"/>
+    </w:rPr>
+  </w:style>
+  <w:style w:type="character" w:customStyle="1" w:styleId="apple-converted-space">
+    <w:name w:val="apple-converted-space"/>
+    <w:basedOn w:val="DefaultParagraphFont"/>
+    <w:rsid w:val="008F3D0E"/>
   </w:style>
 </w:styles>
 </file>
@@ -1148,7 +1669,7 @@
 </file>
 
 <file path=customXml/itemProps1.xml><?xml version="1.0" encoding="utf-8"?>
-<ds:datastoreItem xmlns:ds="http://schemas.openxmlformats.org/officeDocument/2006/customXml" ds:itemID="{12F5F3FF-6702-4C8F-867C-2EAC873BAC86}">
+<ds:datastoreItem xmlns:ds="http://schemas.openxmlformats.org/officeDocument/2006/customXml" ds:itemID="{ED45AE49-9BEC-4590-BAE2-932EBB8D835A}">
   <ds:schemaRefs>
     <ds:schemaRef ds:uri="http://schemas.openxmlformats.org/officeDocument/2006/bibliography"/>
   </ds:schemaRefs>

</xml_diff>